<commit_message>
add player model to main scene
</commit_message>
<xml_diff>
--- a/GDD.docx
+++ b/GDD.docx
@@ -2,6 +2,86 @@
 <file path=word/document.xml><?xml version="1.0" encoding="utf-8"?>
 <w:document xmlns:wpc="http://schemas.microsoft.com/office/word/2010/wordprocessingCanvas" xmlns:cx="http://schemas.microsoft.com/office/drawing/2014/chartex" xmlns:cx1="http://schemas.microsoft.com/office/drawing/2015/9/8/chartex" xmlns:cx2="http://schemas.microsoft.com/office/drawing/2015/10/21/chartex" xmlns:cx3="http://schemas.microsoft.com/office/drawing/2016/5/9/chartex" xmlns:cx4="http://schemas.microsoft.com/office/drawing/2016/5/10/chartex" xmlns:cx5="http://schemas.microsoft.com/office/drawing/2016/5/11/chartex" xmlns:cx6="http://schemas.microsoft.com/office/drawing/2016/5/12/chartex" xmlns:cx7="http://schemas.microsoft.com/office/drawing/2016/5/13/chartex" xmlns:cx8="http://schemas.microsoft.com/office/drawing/2016/5/14/chartex" xmlns:mc="http://schemas.openxmlformats.org/markup-compatibility/2006" xmlns:aink="http://schemas.microsoft.com/office/drawing/2016/ink" xmlns:am3d="http://schemas.microsoft.com/office/drawing/2017/model3d" xmlns:o="urn:schemas-microsoft-com:office:office" xmlns:oel="http://schemas.microsoft.com/office/2019/extlst" xmlns:r="http://schemas.openxmlformats.org/officeDocument/2006/relationships" xmlns:m="http://schemas.openxmlformats.org/officeDocument/2006/math" xmlns:v="urn:schemas-microsoft-com:vml" xmlns:wp14="http://schemas.microsoft.com/office/word/2010/wordprocessingDrawing" xmlns:wp="http://schemas.openxmlformats.org/drawingml/2006/wordprocessingDrawing" xmlns:w10="urn:schemas-microsoft-com:office:word" xmlns:w="http://schemas.openxmlformats.org/wordprocessingml/2006/main" xmlns:w14="http://schemas.microsoft.com/office/word/2010/wordml" xmlns:w15="http://schemas.microsoft.com/office/word/2012/wordml" xmlns:w16cex="http://schemas.microsoft.com/office/word/2018/wordml/cex" xmlns:w16cid="http://schemas.microsoft.com/office/word/2016/wordml/cid" xmlns:w16="http://schemas.microsoft.com/office/word/2018/wordml" xmlns:w16sdtdh="http://schemas.microsoft.com/office/word/2020/wordml/sdtdatahash" xmlns:w16se="http://schemas.microsoft.com/office/word/2015/wordml/symex" xmlns:wpg="http://schemas.microsoft.com/office/word/2010/wordprocessingGroup" xmlns:wpi="http://schemas.microsoft.com/office/word/2010/wordprocessingInk" xmlns:wne="http://schemas.microsoft.com/office/word/2006/wordml" xmlns:wps="http://schemas.microsoft.com/office/word/2010/wordprocessingShape" mc:Ignorable="w14 w15 w16se w16cid w16 w16cex w16sdtdh wp14">
   <w:body>
+    <w:p>
+      <w:pPr>
+        <w:rPr>
+          <w:sz w:val="40"/>
+          <w:szCs w:val="40"/>
+          <w:lang w:val="en-US"/>
+        </w:rPr>
+      </w:pPr>
+      <w:r>
+        <w:rPr>
+          <w:sz w:val="40"/>
+          <w:szCs w:val="40"/>
+        </w:rPr>
+        <w:t>НАЗВАНИЕ ИГРЫ</w:t>
+      </w:r>
+      <w:r>
+        <w:rPr>
+          <w:sz w:val="40"/>
+          <w:szCs w:val="40"/>
+        </w:rPr>
+        <w:t>:</w:t>
+      </w:r>
+      <w:r>
+        <w:rPr>
+          <w:sz w:val="40"/>
+          <w:szCs w:val="40"/>
+        </w:rPr>
+        <w:t xml:space="preserve"> </w:t>
+      </w:r>
+      <w:r>
+        <w:rPr>
+          <w:sz w:val="40"/>
+          <w:szCs w:val="40"/>
+        </w:rPr>
+        <w:t>-</w:t>
+      </w:r>
+      <w:r>
+        <w:rPr>
+          <w:sz w:val="40"/>
+          <w:szCs w:val="40"/>
+          <w:lang w:val="en-US"/>
+        </w:rPr>
+        <w:t>-----------</w:t>
+      </w:r>
+    </w:p>
+    <w:p>
+      <w:r>
+        <w:t>Жанр: Экшн, Хоррор, Инди.</w:t>
+      </w:r>
+    </w:p>
+    <w:p>
+      <w:r>
+        <w:t>Элементы</w:t>
+      </w:r>
+      <w:r>
+        <w:t>:</w:t>
+      </w:r>
+      <w:r>
+        <w:t xml:space="preserve"> Мультиплеер</w:t>
+      </w:r>
+      <w:r>
+        <w:t xml:space="preserve">, Веб-камера, </w:t>
+      </w:r>
+    </w:p>
+    <w:p>
+      <w:pPr>
+        <w:spacing w:line="720" w:lineRule="auto"/>
+      </w:pPr>
+      <w:r>
+        <w:t>Игроки</w:t>
+      </w:r>
+      <w:r>
+        <w:t xml:space="preserve">: </w:t>
+      </w:r>
+      <w:proofErr w:type="gramStart"/>
+      <w:r>
+        <w:t>2-6</w:t>
+      </w:r>
+      <w:proofErr w:type="gramEnd"/>
+    </w:p>
     <w:p>
       <w:pPr>
         <w:rPr>
@@ -14,41 +94,75 @@
           <w:sz w:val="40"/>
           <w:szCs w:val="40"/>
         </w:rPr>
-        <w:t>НАЗВАНИЕ ИГРЫ</w:t>
+        <w:t>ТЕХНИЧЕСКИЕ АСПЕКТЫ</w:t>
+      </w:r>
+    </w:p>
+    <w:p>
+      <w:r>
+        <w:t>Формат</w:t>
+      </w:r>
+      <w:r>
+        <w:t>: 3</w:t>
       </w:r>
       <w:r>
         <w:rPr>
-          <w:sz w:val="40"/>
-          <w:szCs w:val="40"/>
-        </w:rPr>
-        <w:t>:</w:t>
-      </w:r>
-      <w:r>
-        <w:rPr>
-          <w:sz w:val="40"/>
-          <w:szCs w:val="40"/>
           <w:lang w:val="en-US"/>
         </w:rPr>
-        <w:t xml:space="preserve"> </w:t>
-      </w:r>
-    </w:p>
-    <w:p>
-      <w:r>
-        <w:t>Жанр: Экшн, Хоррор, Инди.</w:t>
-      </w:r>
-    </w:p>
-    <w:p>
-      <w:r>
-        <w:t>Элементы</w:t>
+        <w:t>D</w:t>
+      </w:r>
+    </w:p>
+    <w:p>
+      <w:r>
+        <w:t>Вид</w:t>
       </w:r>
       <w:r>
         <w:t>:</w:t>
       </w:r>
       <w:r>
-        <w:t xml:space="preserve"> Мультиплеер</w:t>
-      </w:r>
-      <w:r>
-        <w:t xml:space="preserve">, Веб-камера, </w:t>
+        <w:t xml:space="preserve"> от</w:t>
+      </w:r>
+      <w:r>
+        <w:t xml:space="preserve"> первого лица</w:t>
+      </w:r>
+    </w:p>
+    <w:p>
+      <w:r>
+        <w:t>Платформы</w:t>
+      </w:r>
+      <w:r>
+        <w:t xml:space="preserve">: </w:t>
+      </w:r>
+      <w:r>
+        <w:rPr>
+          <w:lang w:val="en-US"/>
+        </w:rPr>
+        <w:t>PC</w:t>
+      </w:r>
+    </w:p>
+    <w:p>
+      <w:r>
+        <w:t>Язык программирования</w:t>
+      </w:r>
+      <w:r>
+        <w:t xml:space="preserve">: </w:t>
+      </w:r>
+      <w:r>
+        <w:rPr>
+          <w:lang w:val="en-US"/>
+        </w:rPr>
+        <w:t>GDScript</w:t>
+      </w:r>
+      <w:r>
+        <w:t xml:space="preserve">, </w:t>
+      </w:r>
+      <w:r>
+        <w:rPr>
+          <w:lang w:val="en-US"/>
+        </w:rPr>
+        <w:t>C</w:t>
+      </w:r>
+      <w:r>
+        <w:t>++</w:t>
       </w:r>
     </w:p>
     <w:p>
@@ -56,16 +170,17 @@
         <w:spacing w:line="720" w:lineRule="auto"/>
       </w:pPr>
       <w:r>
-        <w:t>Игроки</w:t>
+        <w:t>Девайс</w:t>
       </w:r>
       <w:r>
         <w:t xml:space="preserve">: </w:t>
       </w:r>
-      <w:proofErr w:type="gramStart"/>
-      <w:r>
-        <w:t>2-6</w:t>
-      </w:r>
-      <w:proofErr w:type="gramEnd"/>
+      <w:r>
+        <w:rPr>
+          <w:lang w:val="en-US"/>
+        </w:rPr>
+        <w:t>PC</w:t>
+      </w:r>
     </w:p>
     <w:p>
       <w:pPr>
@@ -79,101 +194,80 @@
           <w:sz w:val="40"/>
           <w:szCs w:val="40"/>
         </w:rPr>
-        <w:t>ТЕХНИЧЕСКИЕ АСПЕКТЫ</w:t>
-      </w:r>
-    </w:p>
-    <w:p>
-      <w:r>
-        <w:t>Формат</w:t>
-      </w:r>
-      <w:r>
-        <w:t>: 3</w:t>
-      </w:r>
-      <w:r>
-        <w:rPr>
-          <w:lang w:val="en-US"/>
-        </w:rPr>
-        <w:t>D</w:t>
-      </w:r>
-    </w:p>
-    <w:p>
-      <w:r>
-        <w:t>Вид</w:t>
-      </w:r>
-      <w:r>
-        <w:rPr>
-          <w:lang w:val="en-US"/>
-        </w:rPr>
-        <w:t>:</w:t>
-      </w:r>
-      <w:r>
-        <w:t xml:space="preserve"> от</w:t>
-      </w:r>
-      <w:r>
-        <w:t xml:space="preserve"> первого лица</w:t>
-      </w:r>
-    </w:p>
-    <w:p>
-      <w:pPr>
-        <w:rPr>
-          <w:lang w:val="en-US"/>
-        </w:rPr>
-      </w:pPr>
-      <w:r>
-        <w:t>Платформы</w:t>
-      </w:r>
-      <w:r>
-        <w:rPr>
-          <w:lang w:val="en-US"/>
-        </w:rPr>
-        <w:t>: PC</w:t>
-      </w:r>
-    </w:p>
-    <w:p>
-      <w:pPr>
-        <w:rPr>
-          <w:lang w:val="en-US"/>
-        </w:rPr>
-      </w:pPr>
-      <w:r>
-        <w:t>Язык программирования</w:t>
-      </w:r>
-      <w:r>
-        <w:rPr>
-          <w:lang w:val="en-US"/>
-        </w:rPr>
+        <w:t>ГЕЙМПЛЕЙ</w:t>
+      </w:r>
+    </w:p>
+    <w:p>
+      <w:r>
+        <w:t>Ты и твоя команда пытаетесь восстановить связь с другими измерениями. Каждый раз заходя в такой портал ты не знаешь где окажешься, но он всегда вернет тебя домой. Такие же порталы есть и в других измерениях. Со временем (каждые 30 минут) существа измерения начинают быть более агрессивными</w:t>
+      </w:r>
+      <w:r>
+        <w:t xml:space="preserve"> к иностранцам</w:t>
+      </w:r>
+      <w:r>
+        <w:t xml:space="preserve">. </w:t>
+      </w:r>
+      <w:r>
+        <w:t xml:space="preserve">Вам нужно найти ключевые артефакты и особенности измерения, в котором находитесь. Существа реагируют на твои эмоции чтобы определить как с тобой обращаться. </w:t>
+      </w:r>
+    </w:p>
+    <w:p>
+      <w:r>
+        <w:t>Виды существ</w:t>
+      </w:r>
+      <w:r>
         <w:t xml:space="preserve">: </w:t>
       </w:r>
-      <w:proofErr w:type="spellStart"/>
-      <w:r>
-        <w:rPr>
-          <w:lang w:val="en-US"/>
-        </w:rPr>
-        <w:t>GDScript</w:t>
-      </w:r>
-      <w:proofErr w:type="spellEnd"/>
-      <w:r>
-        <w:rPr>
-          <w:lang w:val="en-US"/>
-        </w:rPr>
-        <w:t>, C++</w:t>
-      </w:r>
-    </w:p>
-    <w:p>
-      <w:pPr>
-        <w:spacing w:line="720" w:lineRule="auto"/>
-        <w:rPr>
-          <w:lang w:val="en-US"/>
-        </w:rPr>
-      </w:pPr>
-      <w:r>
-        <w:t>Девайс</w:t>
-      </w:r>
-      <w:r>
-        <w:rPr>
-          <w:lang w:val="en-US"/>
-        </w:rPr>
-        <w:t>: PC</w:t>
+    </w:p>
+    <w:p>
+      <w:r>
+        <w:t>Скромняга</w:t>
+      </w:r>
+      <w:r>
+        <w:t xml:space="preserve"> – Агрессивный если долго смотришь на него, но, если его бить и кричать урон по нему будет повышен.</w:t>
+      </w:r>
+    </w:p>
+    <w:p>
+      <w:r>
+        <w:t>Добряк</w:t>
+      </w:r>
+      <w:r>
+        <w:t xml:space="preserve"> - </w:t>
+      </w:r>
+      <w:r>
+        <w:t>Агрессивный если на лице какая-либо эмоция кроме радости.</w:t>
+      </w:r>
+    </w:p>
+    <w:p>
+      <w:r>
+        <w:t xml:space="preserve">Странный тип – Не любит частые смены эмоций. </w:t>
+      </w:r>
+    </w:p>
+    <w:p>
+      <w:r>
+        <w:t>Расист</w:t>
+      </w:r>
+      <w:r>
+        <w:t xml:space="preserve"> </w:t>
+      </w:r>
+      <w:r>
+        <w:t>–</w:t>
+      </w:r>
+      <w:r>
+        <w:t xml:space="preserve"> </w:t>
+      </w:r>
+      <w:r>
+        <w:t>Просто не любит иностранцев.</w:t>
+      </w:r>
+    </w:p>
+    <w:p>
+      <w:r>
+        <w:t>Соня – Агрится на ближайшего игрока если кто-то в радиусе 50 м закричит.</w:t>
+      </w:r>
+    </w:p>
+    <w:p>
+      <w:r>
+        <w:br w:type="page"/>
       </w:r>
     </w:p>
     <w:p>
@@ -188,103 +282,8 @@
           <w:sz w:val="40"/>
           <w:szCs w:val="40"/>
         </w:rPr>
-        <w:t>ГЕЙМПЛЕЙ</w:t>
-      </w:r>
-    </w:p>
-    <w:p>
-      <w:r>
-        <w:t>Ты и твоя команда пытаетесь восстановить связь с другими измерениями. Каждый раз заходя в такой портал ты не знаешь где окажешься, но он всегда вернет тебя домой. Такие же порталы есть и в других измерениях. Со временем (каждые 30 минут) существа измерения начинают быть более агрессивными</w:t>
-      </w:r>
-      <w:r>
-        <w:t xml:space="preserve"> к иностранцам</w:t>
-      </w:r>
-      <w:r>
-        <w:t xml:space="preserve">. </w:t>
-      </w:r>
-      <w:r>
-        <w:t xml:space="preserve">Вам нужно найти ключевые артефакты и особенности измерения, в котором находитесь. Существа реагируют на твои эмоции чтобы определить как с тобой обращаться. </w:t>
-      </w:r>
-    </w:p>
-    <w:p>
-      <w:r>
-        <w:t>Виды существ</w:t>
-      </w:r>
-      <w:r>
-        <w:t xml:space="preserve">: </w:t>
-      </w:r>
-    </w:p>
-    <w:p>
-      <w:r>
-        <w:t>Скромняга</w:t>
-      </w:r>
-      <w:r>
-        <w:t xml:space="preserve"> – Агрессивный если долго смотришь на него, но, если его бить и кричать урон по нему будет повышен.</w:t>
-      </w:r>
-    </w:p>
-    <w:p>
-      <w:r>
-        <w:t>Добряк</w:t>
-      </w:r>
-      <w:r>
-        <w:t xml:space="preserve"> - </w:t>
-      </w:r>
-      <w:r>
-        <w:t>Агрессивный если на лице какая-либо эмоция кроме радости.</w:t>
-      </w:r>
-    </w:p>
-    <w:p>
-      <w:r>
-        <w:t xml:space="preserve">Странный тип – Не любит частые смены эмоций. </w:t>
-      </w:r>
-    </w:p>
-    <w:p>
-      <w:r>
-        <w:t>Расист</w:t>
-      </w:r>
-      <w:r>
-        <w:t xml:space="preserve"> </w:t>
-      </w:r>
-      <w:r>
-        <w:t>–</w:t>
-      </w:r>
-      <w:r>
-        <w:t xml:space="preserve"> </w:t>
-      </w:r>
-      <w:r>
-        <w:t>Просто не любит иностранцев.</w:t>
-      </w:r>
-    </w:p>
-    <w:p>
-      <w:r>
-        <w:t>Соня – Агрится на ближайшего игрока если кто-то в радиусе 50 м закричит.</w:t>
-      </w:r>
-    </w:p>
-    <w:p>
-      <w:r>
-        <w:br w:type="page"/>
-      </w:r>
-    </w:p>
-    <w:p>
-      <w:pPr>
-        <w:rPr>
-          <w:sz w:val="40"/>
-          <w:szCs w:val="40"/>
-        </w:rPr>
-      </w:pPr>
-      <w:r>
-        <w:rPr>
-          <w:sz w:val="40"/>
-          <w:szCs w:val="40"/>
-        </w:rPr>
         <w:lastRenderedPageBreak/>
-        <w:t>ГЕЙМПЛЕЙ</w:t>
-      </w:r>
-      <w:r>
-        <w:rPr>
-          <w:sz w:val="40"/>
-          <w:szCs w:val="40"/>
-        </w:rPr>
-        <w:t xml:space="preserve"> АУТЛАЙН</w:t>
+        <w:t>ГЕЙМПЛЕЙ АУТЛАЙН</w:t>
       </w:r>
     </w:p>
     <w:p>

</xml_diff>

<commit_message>
add balunboy, dobryak and skromnyaga models
</commit_message>
<xml_diff>
--- a/GDD.docx
+++ b/GDD.docx
@@ -142,14 +142,12 @@
       <w:r>
         <w:t xml:space="preserve">: </w:t>
       </w:r>
-      <w:proofErr w:type="spellStart"/>
       <w:r>
         <w:rPr>
           <w:lang w:val="en-US"/>
         </w:rPr>
         <w:t>GDScript</w:t>
       </w:r>
-      <w:proofErr w:type="spellEnd"/>
       <w:r>
         <w:t xml:space="preserve">, </w:t>
       </w:r>
@@ -265,21 +263,18 @@
     </w:p>
     <w:p>
       <w:r>
-        <w:t xml:space="preserve">Альфа – </w:t>
-      </w:r>
-      <w:proofErr w:type="spellStart"/>
-      <w:r>
-        <w:t>Ваншотает</w:t>
-      </w:r>
-      <w:proofErr w:type="spellEnd"/>
-      <w:r>
-        <w:t xml:space="preserve"> но убегает если все игроки в определенном радиусе кричат</w:t>
+        <w:t>Альфа – Ваншотает но убегает если все игроки в определенном радиусе кричат</w:t>
       </w:r>
       <w:r>
         <w:t>.</w:t>
       </w:r>
     </w:p>
     <w:p>
+      <w:pPr>
+        <w:rPr>
+          <w:lang w:val="en-US"/>
+        </w:rPr>
+      </w:pPr>
       <w:r>
         <w:t xml:space="preserve">Сигма </w:t>
       </w:r>
@@ -287,7 +282,20 @@
         <w:t xml:space="preserve">– Ему похуй. </w:t>
       </w:r>
     </w:p>
-    <w:p/>
+    <w:p>
+      <w:r>
+        <w:t xml:space="preserve">БалунБой – просто улетает при </w:t>
+      </w:r>
+      <w:r>
+        <w:t>обнаружении</w:t>
+      </w:r>
+      <w:r>
+        <w:t xml:space="preserve"> игроком</w:t>
+      </w:r>
+      <w:r>
+        <w:t>.</w:t>
+      </w:r>
+    </w:p>
     <w:p>
       <w:r>
         <w:lastRenderedPageBreak/>
@@ -342,11 +350,9 @@
       </w:r>
     </w:p>
     <w:p>
-      <w:proofErr w:type="spellStart"/>
       <w:r>
         <w:t>Порталоискатель</w:t>
       </w:r>
-      <w:proofErr w:type="spellEnd"/>
     </w:p>
     <w:p>
       <w:r>

</xml_diff>